<commit_message>
minor udpates to progress report
</commit_message>
<xml_diff>
--- a/Documentation/Progress Report/Progress Report_V3.0.docx
+++ b/Documentation/Progress Report/Progress Report_V3.0.docx
@@ -1,6 +1,6 @@
 
 <file path=word/document.xml><?xml version="1.0" encoding="utf-8"?>
-<w:document xmlns:wpc="http://schemas.microsoft.com/office/word/2010/wordprocessingCanvas" xmlns:mo="http://schemas.microsoft.com/office/mac/office/2008/main" xmlns:mc="http://schemas.openxmlformats.org/markup-compatibility/2006" xmlns:mv="urn:schemas-microsoft-com:mac:vml" xmlns:o="urn:schemas-microsoft-com:office:office" xmlns:r="http://schemas.openxmlformats.org/officeDocument/2006/relationships" xmlns:m="http://schemas.openxmlformats.org/officeDocument/2006/math" xmlns:v="urn:schemas-microsoft-com:vml" xmlns:wp14="http://schemas.microsoft.com/office/word/2010/wordprocessingDrawing" xmlns:wp="http://schemas.openxmlformats.org/drawingml/2006/wordprocessingDrawing" xmlns:w10="urn:schemas-microsoft-com:office:word" xmlns:w="http://schemas.openxmlformats.org/wordprocessingml/2006/main" xmlns:w14="http://schemas.microsoft.com/office/word/2010/wordml" xmlns:wpg="http://schemas.microsoft.com/office/word/2010/wordprocessingGroup" xmlns:wpi="http://schemas.microsoft.com/office/word/2010/wordprocessingInk" xmlns:wne="http://schemas.microsoft.com/office/word/2006/wordml" xmlns:wps="http://schemas.microsoft.com/office/word/2010/wordprocessingShape" mc:Ignorable="w14 wp14">
+<w:document xmlns:ve="http://schemas.openxmlformats.org/markup-compatibility/2006" xmlns:o="urn:schemas-microsoft-com:office:office" xmlns:r="http://schemas.openxmlformats.org/officeDocument/2006/relationships" xmlns:m="http://schemas.openxmlformats.org/officeDocument/2006/math" xmlns:v="urn:schemas-microsoft-com:vml" xmlns:wp="http://schemas.openxmlformats.org/drawingml/2006/wordprocessingDrawing" xmlns:w10="urn:schemas-microsoft-com:office:word" xmlns:w="http://schemas.openxmlformats.org/wordprocessingml/2006/main" xmlns:wne="http://schemas.microsoft.com/office/word/2006/wordml">
   <w:body>
     <w:p>
       <w:pPr>
@@ -81,39 +81,7 @@
           <w:sz w:val="20"/>
           <w:szCs w:val="20"/>
         </w:rPr>
-        <w:t xml:space="preserve">Ahmad </w:t>
-      </w:r>
-      <w:proofErr w:type="spellStart"/>
-      <w:r>
-        <w:rPr>
-          <w:sz w:val="20"/>
-          <w:szCs w:val="20"/>
-        </w:rPr>
-        <w:t>Qazi</w:t>
-      </w:r>
-      <w:proofErr w:type="spellEnd"/>
-      <w:r>
-        <w:rPr>
-          <w:sz w:val="20"/>
-          <w:szCs w:val="20"/>
-        </w:rPr>
-        <w:t xml:space="preserve">, </w:t>
-      </w:r>
-      <w:proofErr w:type="spellStart"/>
-      <w:r>
-        <w:rPr>
-          <w:sz w:val="20"/>
-          <w:szCs w:val="20"/>
-        </w:rPr>
-        <w:t>Branden</w:t>
-      </w:r>
-      <w:proofErr w:type="spellEnd"/>
-      <w:r>
-        <w:rPr>
-          <w:sz w:val="20"/>
-          <w:szCs w:val="20"/>
-        </w:rPr>
-        <w:t xml:space="preserve"> Driver</w:t>
+        <w:t>Ahmad Qazi, Branden Driver</w:t>
       </w:r>
     </w:p>
     <w:p/>
@@ -136,7 +104,7 @@
         <w:tblStyle w:val="TableGrid"/>
         <w:tblW w:w="0" w:type="auto"/>
         <w:jc w:val="center"/>
-        <w:tblLook w:val="04A0" w:firstRow="1" w:lastRow="0" w:firstColumn="1" w:lastColumn="0" w:noHBand="0" w:noVBand="1"/>
+        <w:tblLook w:val="04A0"/>
       </w:tblPr>
       <w:tblGrid>
         <w:gridCol w:w="2076"/>
@@ -191,13 +159,8 @@
           </w:tcPr>
           <w:p>
             <w:r>
-              <w:t xml:space="preserve">Ahmad </w:t>
+              <w:t>Ahmad Quazi</w:t>
             </w:r>
-            <w:proofErr w:type="spellStart"/>
-            <w:r>
-              <w:t>Quazi</w:t>
-            </w:r>
-            <w:proofErr w:type="spellEnd"/>
           </w:p>
         </w:tc>
         <w:tc>
@@ -383,27 +346,7 @@
           <w:sz w:val="24"/>
           <w:szCs w:val="24"/>
         </w:rPr>
-        <w:t xml:space="preserve">The end goal of this project is to fully integrate the MIG welder with the </w:t>
-      </w:r>
-      <w:proofErr w:type="spellStart"/>
-      <w:r>
-        <w:rPr>
-          <w:rFonts w:ascii="Times New Roman" w:eastAsia="Times New Roman" w:hAnsi="Times New Roman" w:cs="Times New Roman"/>
-          <w:color w:val="333333"/>
-          <w:sz w:val="24"/>
-          <w:szCs w:val="24"/>
-        </w:rPr>
-        <w:t>LinuxCNC</w:t>
-      </w:r>
-      <w:proofErr w:type="spellEnd"/>
-      <w:r>
-        <w:rPr>
-          <w:rFonts w:ascii="Times New Roman" w:eastAsia="Times New Roman" w:hAnsi="Times New Roman" w:cs="Times New Roman"/>
-          <w:color w:val="333333"/>
-          <w:sz w:val="24"/>
-          <w:szCs w:val="24"/>
-        </w:rPr>
-        <w:t xml:space="preserve"> system. Integration will include a way to control all of the functions of the welder, i.e. wire speed, maximum current output, engaging and disengaging the welder at appropriate times. In order for this to be done, electromechanical devices must be used to manipulate the knobs on the MIG welder. At the very least, the machine must be able to deposit material, reproducing a simple single object from a CAD drawing. This object is chosen to be a cylindrical tube, however, it is desired that the machine will be able to create complex structures on a single base. Precision of the deposition is not the primary concern, however it will be a requirement that the total amount of material deposited is more than the minimum tolerance of the part being created. This will allow for material to be machined away to a more precise tolerance.</w:t>
+        <w:t>The end goal of this project is to fully integrate the MIG welder with the LinuxCNC system. Integration will include a way to control all of the functions of the welder, i.e. wire speed, maximum current output, engaging and disengaging the welder at appropriate times. In order for this to be done, electromechanical devices must be used to manipulate the knobs on the MIG welder. At the very least, the machine must be able to deposit material, reproducing a simple single object from a CAD drawing. This object is chosen to be a cylindrical tube, however, it is desired that the machine will be able to create complex structures on a single base. Precision of the deposition is not the primary concern, however it will be a requirement that the total amount of material deposited is more than the minimum tolerance of the part being created. This will allow for material to be machined away to a more precise tolerance.</w:t>
       </w:r>
     </w:p>
     <w:p>
@@ -425,65 +368,14 @@
           <w:szCs w:val="24"/>
         </w:rPr>
       </w:pPr>
-      <w:proofErr w:type="gramStart"/>
-      <w:r>
-        <w:rPr>
-          <w:rFonts w:ascii="Times New Roman" w:eastAsia="Times New Roman" w:hAnsi="Times New Roman" w:cs="Times New Roman"/>
-          <w:color w:val="333333"/>
-          <w:sz w:val="24"/>
-          <w:szCs w:val="24"/>
-        </w:rPr>
-        <w:t>The groundwork of this project has been completed by Aram Kasparov, the project sponsor</w:t>
-      </w:r>
-      <w:proofErr w:type="gramEnd"/>
-      <w:r>
-        <w:rPr>
-          <w:rFonts w:ascii="Times New Roman" w:eastAsia="Times New Roman" w:hAnsi="Times New Roman" w:cs="Times New Roman"/>
-          <w:color w:val="333333"/>
-          <w:sz w:val="24"/>
-          <w:szCs w:val="24"/>
-        </w:rPr>
-        <w:t xml:space="preserve">. The project at its current state consists of a PC controlled CNC machine, a MIG welder, an infrared temperature sensor and a current measuring sensor. The PC controlling the CNC machine is running a Linux operating system. </w:t>
-      </w:r>
-      <w:proofErr w:type="spellStart"/>
-      <w:r>
-        <w:rPr>
-          <w:rFonts w:ascii="Times New Roman" w:eastAsia="Times New Roman" w:hAnsi="Times New Roman" w:cs="Times New Roman"/>
-          <w:color w:val="333333"/>
-          <w:sz w:val="24"/>
-          <w:szCs w:val="24"/>
-        </w:rPr>
-        <w:t>LinuxCNC</w:t>
-      </w:r>
-      <w:proofErr w:type="spellEnd"/>
-      <w:r>
-        <w:rPr>
-          <w:rFonts w:ascii="Times New Roman" w:eastAsia="Times New Roman" w:hAnsi="Times New Roman" w:cs="Times New Roman"/>
-          <w:color w:val="333333"/>
-          <w:sz w:val="24"/>
-          <w:szCs w:val="24"/>
-        </w:rPr>
-        <w:t xml:space="preserve"> an open-source software is used for programing and interfacing with the physical machine. Additional hardware is installed onto the PC, consisting of Mesa Electronics 5I20 FPGA based PCI Anything I/O card, 7i33 analog servo interface card and two 7i37-COM isolated I/O cards. The </w:t>
-      </w:r>
-      <w:proofErr w:type="spellStart"/>
-      <w:r>
-        <w:rPr>
-          <w:rFonts w:ascii="Times New Roman" w:eastAsia="Times New Roman" w:hAnsi="Times New Roman" w:cs="Times New Roman"/>
-          <w:color w:val="333333"/>
-          <w:sz w:val="24"/>
-          <w:szCs w:val="24"/>
-        </w:rPr>
-        <w:t>LinuxCNC</w:t>
-      </w:r>
-      <w:proofErr w:type="spellEnd"/>
-      <w:r>
-        <w:rPr>
-          <w:rFonts w:ascii="Times New Roman" w:eastAsia="Times New Roman" w:hAnsi="Times New Roman" w:cs="Times New Roman"/>
-          <w:color w:val="333333"/>
-          <w:sz w:val="24"/>
-          <w:szCs w:val="24"/>
-        </w:rPr>
-        <w:t xml:space="preserve"> software communicates the control signals and receives feedback through these cards. The CNC machine is a 3-axis machine-that is it can move in the X, Y and Z directions. Each axis is moved by a servo-motor and each servo motor is driven by a driver which receives its control commands from the PC. The machine is functional, though the motors will require some tuning and limit switches need to be programmed in (they are physically installed on the machine but not included in the program). The MIG/Flux cored welder is rated at 180 Amp-DC, 240 Volt with a duty cycle of 20% at 140 amps. The welder has current and wire feed adjustment capabilities for controlling the weld. </w:t>
+      <w:r>
+        <w:rPr>
+          <w:rFonts w:ascii="Times New Roman" w:eastAsia="Times New Roman" w:hAnsi="Times New Roman" w:cs="Times New Roman"/>
+          <w:color w:val="333333"/>
+          <w:sz w:val="24"/>
+          <w:szCs w:val="24"/>
+        </w:rPr>
+        <w:t xml:space="preserve">The groundwork of this project has been completed by Aram Kasparov, the project sponsor. The project at its current state consists of a PC controlled CNC machine, a MIG welder, an infrared temperature sensor and a current measuring sensor. The PC controlling the CNC machine is running a Linux operating system. LinuxCNC an open-source software is used for programing and interfacing with the physical machine. Additional hardware is installed onto the PC, consisting of Mesa Electronics 5I20 FPGA based PCI Anything I/O card, 7i33 analog servo interface card and two 7i37-COM isolated I/O cards. The LinuxCNC software communicates the control signals and receives feedback through these cards. The CNC machine is a 3-axis machine-that is it can move in the X, Y and Z directions. Each axis is moved by a servo-motor and each servo motor is driven by a driver which receives its control commands from the PC. The machine is functional, though the motors will require some tuning and limit switches need to be programmed in (they are physically installed on the machine but not included in the program). The MIG/Flux cored welder is rated at 180 Amp-DC, 240 Volt with a duty cycle of 20% at 140 amps. The welder has current and wire feed adjustment capabilities for controlling the weld. </w:t>
       </w:r>
       <w:r>
         <w:rPr>
@@ -767,7 +659,7 @@
           <w:noProof/>
         </w:rPr>
         <w:drawing>
-          <wp:inline distT="0" distB="0" distL="0" distR="0" wp14:anchorId="2468BBB4" wp14:editId="60F5B258">
+          <wp:inline distT="0" distB="0" distL="0" distR="0">
             <wp:extent cx="5943600" cy="2588768"/>
             <wp:effectExtent l="0" t="0" r="0" b="2540"/>
             <wp:docPr id="1" name="Picture 1" descr="https://github.com/brandendriver/Capstone2015/raw/master/Documentation/Proposal/L0%20BD.png"/>
@@ -784,10 +676,10 @@
                     </pic:cNvPicPr>
                   </pic:nvPicPr>
                   <pic:blipFill>
-                    <a:blip r:embed="rId6">
+                    <a:blip r:embed="rId5">
                       <a:extLst>
                         <a:ext uri="{28A0092B-C50C-407E-A947-70E740481C1C}">
-                          <a14:useLocalDpi xmlns:a14="http://schemas.microsoft.com/office/drawing/2010/main" val="0"/>
+                          <a14:useLocalDpi xmlns:a14="http://schemas.microsoft.com/office/drawing/2010/main" xmlns:wps="http://schemas.microsoft.com/office/word/2010/wordprocessingShape" xmlns:wpi="http://schemas.microsoft.com/office/word/2010/wordprocessingInk" xmlns:wpg="http://schemas.microsoft.com/office/word/2010/wordprocessingGroup" xmlns:w14="http://schemas.microsoft.com/office/word/2010/wordml" xmlns:w="http://schemas.openxmlformats.org/wordprocessingml/2006/main" xmlns:w10="urn:schemas-microsoft-com:office:word" xmlns:wp14="http://schemas.microsoft.com/office/word/2010/wordprocessingDrawing" xmlns:v="urn:schemas-microsoft-com:vml" xmlns:o="urn:schemas-microsoft-com:office:office" xmlns:mv="urn:schemas-microsoft-com:mac:vml" xmlns:mc="http://schemas.openxmlformats.org/markup-compatibility/2006" xmlns:mo="http://schemas.microsoft.com/office/mac/office/2008/main" xmlns:wpc="http://schemas.microsoft.com/office/word/2010/wordprocessingCanvas" xmlns="" val="0"/>
                         </a:ext>
                       </a:extLst>
                     </a:blip>
@@ -840,7 +732,7 @@
         </w:rPr>
         <w:lastRenderedPageBreak/>
         <w:drawing>
-          <wp:inline distT="0" distB="0" distL="0" distR="0" wp14:anchorId="4CC7BE86" wp14:editId="25E4EB61">
+          <wp:inline distT="0" distB="0" distL="0" distR="0">
             <wp:extent cx="5943600" cy="3385009"/>
             <wp:effectExtent l="0" t="0" r="0" b="6350"/>
             <wp:docPr id="2" name="Picture 2" descr="https://github.com/brandendriver/Capstone2015/raw/master/Documentation/Proposal/L1%20BD.png"/>
@@ -857,10 +749,10 @@
                     </pic:cNvPicPr>
                   </pic:nvPicPr>
                   <pic:blipFill>
-                    <a:blip r:embed="rId7">
+                    <a:blip r:embed="rId6">
                       <a:extLst>
                         <a:ext uri="{28A0092B-C50C-407E-A947-70E740481C1C}">
-                          <a14:useLocalDpi xmlns:a14="http://schemas.microsoft.com/office/drawing/2010/main" val="0"/>
+                          <a14:useLocalDpi xmlns:a14="http://schemas.microsoft.com/office/drawing/2010/main" xmlns:wps="http://schemas.microsoft.com/office/word/2010/wordprocessingShape" xmlns:wpi="http://schemas.microsoft.com/office/word/2010/wordprocessingInk" xmlns:wpg="http://schemas.microsoft.com/office/word/2010/wordprocessingGroup" xmlns:w14="http://schemas.microsoft.com/office/word/2010/wordml" xmlns:w="http://schemas.openxmlformats.org/wordprocessingml/2006/main" xmlns:w10="urn:schemas-microsoft-com:office:word" xmlns:wp14="http://schemas.microsoft.com/office/word/2010/wordprocessingDrawing" xmlns:v="urn:schemas-microsoft-com:vml" xmlns:o="urn:schemas-microsoft-com:office:office" xmlns:mv="urn:schemas-microsoft-com:mac:vml" xmlns:mc="http://schemas.openxmlformats.org/markup-compatibility/2006" xmlns:mo="http://schemas.microsoft.com/office/mac/office/2008/main" xmlns:wpc="http://schemas.microsoft.com/office/word/2010/wordprocessingCanvas" xmlns="" val="0"/>
                         </a:ext>
                       </a:extLst>
                     </a:blip>
@@ -912,7 +804,7 @@
           <w:noProof/>
         </w:rPr>
         <w:drawing>
-          <wp:inline distT="0" distB="0" distL="0" distR="0" wp14:anchorId="5A26B3C4" wp14:editId="19CB43A4">
+          <wp:inline distT="0" distB="0" distL="0" distR="0">
             <wp:extent cx="6281909" cy="2924175"/>
             <wp:effectExtent l="0" t="0" r="0" b="0"/>
             <wp:docPr id="13" name="Picture 13"/>
@@ -927,10 +819,10 @@
                     <pic:cNvPicPr/>
                   </pic:nvPicPr>
                   <pic:blipFill>
-                    <a:blip r:embed="rId8">
+                    <a:blip r:embed="rId7">
                       <a:extLst>
                         <a:ext uri="{28A0092B-C50C-407E-A947-70E740481C1C}">
-                          <a14:useLocalDpi xmlns:a14="http://schemas.microsoft.com/office/drawing/2010/main" val="0"/>
+                          <a14:useLocalDpi xmlns:a14="http://schemas.microsoft.com/office/drawing/2010/main" xmlns:wps="http://schemas.microsoft.com/office/word/2010/wordprocessingShape" xmlns:wpi="http://schemas.microsoft.com/office/word/2010/wordprocessingInk" xmlns:wpg="http://schemas.microsoft.com/office/word/2010/wordprocessingGroup" xmlns:w14="http://schemas.microsoft.com/office/word/2010/wordml" xmlns:w="http://schemas.openxmlformats.org/wordprocessingml/2006/main" xmlns:w10="urn:schemas-microsoft-com:office:word" xmlns:wp14="http://schemas.microsoft.com/office/word/2010/wordprocessingDrawing" xmlns:v="urn:schemas-microsoft-com:vml" xmlns:o="urn:schemas-microsoft-com:office:office" xmlns:mv="urn:schemas-microsoft-com:mac:vml" xmlns:mc="http://schemas.openxmlformats.org/markup-compatibility/2006" xmlns:mo="http://schemas.microsoft.com/office/mac/office/2008/main" xmlns:wpc="http://schemas.microsoft.com/office/word/2010/wordprocessingCanvas" xmlns="" val="0"/>
                         </a:ext>
                       </a:extLst>
                     </a:blip>
@@ -1034,39 +926,17 @@
           <w:sz w:val="24"/>
           <w:szCs w:val="24"/>
         </w:rPr>
-        <w:t xml:space="preserve">This was a hot topic of debate for several weeks, as the number of choices available for this project are very high. The sponsor's requirements for the project was that all of the control work was done by a separate computer from the one used by Linux CNC, this only narrowed it down to a debate between a </w:t>
-      </w:r>
-      <w:proofErr w:type="spellStart"/>
-      <w:r>
-        <w:rPr>
-          <w:rFonts w:ascii="Times New Roman" w:hAnsi="Times New Roman" w:cs="Times New Roman"/>
-          <w:color w:val="333333"/>
-          <w:sz w:val="24"/>
-          <w:szCs w:val="24"/>
-        </w:rPr>
-        <w:t>PCIe</w:t>
-      </w:r>
-      <w:proofErr w:type="spellEnd"/>
-      <w:r>
-        <w:rPr>
-          <w:rFonts w:ascii="Times New Roman" w:hAnsi="Times New Roman" w:cs="Times New Roman"/>
-          <w:color w:val="333333"/>
-          <w:sz w:val="24"/>
-          <w:szCs w:val="24"/>
-        </w:rPr>
-        <w:t xml:space="preserve"> </w:t>
-      </w:r>
-      <w:proofErr w:type="spellStart"/>
-      <w:r>
-        <w:rPr>
-          <w:rFonts w:ascii="Times New Roman" w:hAnsi="Times New Roman" w:cs="Times New Roman"/>
-          <w:color w:val="333333"/>
-          <w:sz w:val="24"/>
-          <w:szCs w:val="24"/>
-        </w:rPr>
-        <w:t>DAq</w:t>
-      </w:r>
-      <w:proofErr w:type="spellEnd"/>
+        <w:t>This was a hot topic of debate for several weeks, as the number of choices available for this project are very high. The sponsor's requirements for the project was that all of the control work was done by a separate computer from the one used by Linux CNC, this only narrowed it down to a debate between a PCIe</w:t>
+      </w:r>
+      <w:r>
+        <w:rPr>
+          <w:rFonts w:ascii="Times New Roman" w:hAnsi="Times New Roman" w:cs="Times New Roman"/>
+          <w:color w:val="333333"/>
+          <w:sz w:val="24"/>
+          <w:szCs w:val="24"/>
+        </w:rPr>
+        <w:t xml:space="preserve"> DAC</w:t>
+      </w:r>
       <w:r>
         <w:rPr>
           <w:rFonts w:ascii="Times New Roman" w:hAnsi="Times New Roman" w:cs="Times New Roman"/>
@@ -1082,7 +952,7 @@
         <w:tblStyle w:val="TableGrid"/>
         <w:tblW w:w="0" w:type="auto"/>
         <w:jc w:val="center"/>
-        <w:tblLook w:val="04A0" w:firstRow="1" w:lastRow="0" w:firstColumn="1" w:lastColumn="0" w:noHBand="0" w:noVBand="1"/>
+        <w:tblLook w:val="04A0"/>
       </w:tblPr>
       <w:tblGrid>
         <w:gridCol w:w="2742"/>
@@ -1192,7 +1062,6 @@
                 <w:szCs w:val="24"/>
               </w:rPr>
             </w:pPr>
-            <w:proofErr w:type="spellStart"/>
             <w:r>
               <w:rPr>
                 <w:rFonts w:ascii="Times New Roman" w:hAnsi="Times New Roman" w:cs="Times New Roman"/>
@@ -1200,17 +1069,7 @@
                 <w:sz w:val="24"/>
                 <w:szCs w:val="24"/>
               </w:rPr>
-              <w:t>Sensoray</w:t>
-            </w:r>
-            <w:proofErr w:type="spellEnd"/>
-            <w:r>
-              <w:rPr>
-                <w:rFonts w:ascii="Times New Roman" w:hAnsi="Times New Roman" w:cs="Times New Roman"/>
-                <w:color w:val="333333"/>
-                <w:sz w:val="24"/>
-                <w:szCs w:val="24"/>
-              </w:rPr>
-              <w:t xml:space="preserve"> 826</w:t>
+              <w:t>Sensoray 826</w:t>
             </w:r>
           </w:p>
         </w:tc>
@@ -1440,47 +1299,7 @@
           <w:szCs w:val="24"/>
         </w:rPr>
         <w:tab/>
-        <w:t xml:space="preserve">In the end we chose the </w:t>
-      </w:r>
-      <w:proofErr w:type="spellStart"/>
-      <w:r>
-        <w:rPr>
-          <w:rFonts w:ascii="Times New Roman" w:hAnsi="Times New Roman" w:cs="Times New Roman"/>
-          <w:color w:val="333333"/>
-          <w:sz w:val="24"/>
-          <w:szCs w:val="24"/>
-        </w:rPr>
-        <w:t>Sensoray</w:t>
-      </w:r>
-      <w:proofErr w:type="spellEnd"/>
-      <w:r>
-        <w:rPr>
-          <w:rFonts w:ascii="Times New Roman" w:hAnsi="Times New Roman" w:cs="Times New Roman"/>
-          <w:color w:val="333333"/>
-          <w:sz w:val="24"/>
-          <w:szCs w:val="24"/>
-        </w:rPr>
-        <w:t xml:space="preserve"> 826 board because for the price it outperforms all other boards on the market by having 16 analog inputs, 8 analog outputs, and 48 digital I/O pins. This board was chosen for the high level of future expandability that it has, and because it is a </w:t>
-      </w:r>
-      <w:proofErr w:type="spellStart"/>
-      <w:r>
-        <w:rPr>
-          <w:rFonts w:ascii="Times New Roman" w:hAnsi="Times New Roman" w:cs="Times New Roman"/>
-          <w:color w:val="333333"/>
-          <w:sz w:val="24"/>
-          <w:szCs w:val="24"/>
-        </w:rPr>
-        <w:t>PCIe</w:t>
-      </w:r>
-      <w:proofErr w:type="spellEnd"/>
-      <w:r>
-        <w:rPr>
-          <w:rFonts w:ascii="Times New Roman" w:hAnsi="Times New Roman" w:cs="Times New Roman"/>
-          <w:color w:val="333333"/>
-          <w:sz w:val="24"/>
-          <w:szCs w:val="24"/>
-        </w:rPr>
-        <w:t xml:space="preserve"> card which can be packaged into its own desktop as per request from the sponsor.</w:t>
+        <w:t>In the end we chose the Sensoray 826 board because for the price it outperforms all other boards on the market by having 16 analog inputs, 8 analog outputs, and 48 digital I/O pins. This board was chosen for the high level of future expandability that it has, and because it is a PCIe card which can be packaged into its own desktop as per request from the sponsor.</w:t>
       </w:r>
     </w:p>
     <w:p>
@@ -1500,60 +1319,63 @@
           <w:sz w:val="24"/>
           <w:szCs w:val="24"/>
         </w:rPr>
-        <w:t xml:space="preserve">To control the current to the weld and the wire speed of the welder, two stepper motors have been fitted to the </w:t>
-      </w:r>
-      <w:proofErr w:type="spellStart"/>
-      <w:r>
-        <w:rPr>
-          <w:rFonts w:ascii="Times New Roman" w:hAnsi="Times New Roman" w:cs="Times New Roman"/>
-          <w:sz w:val="24"/>
-          <w:szCs w:val="24"/>
-        </w:rPr>
-        <w:t>the</w:t>
-      </w:r>
-      <w:proofErr w:type="spellEnd"/>
-      <w:r>
-        <w:rPr>
-          <w:rFonts w:ascii="Times New Roman" w:hAnsi="Times New Roman" w:cs="Times New Roman"/>
-          <w:sz w:val="24"/>
-          <w:szCs w:val="24"/>
-        </w:rPr>
-        <w:t xml:space="preserve"> manual control knows, and are connected to a motor driver module. The </w:t>
-      </w:r>
-      <w:proofErr w:type="spellStart"/>
-      <w:r>
-        <w:rPr>
-          <w:rFonts w:ascii="Times New Roman" w:hAnsi="Times New Roman" w:cs="Times New Roman"/>
-          <w:sz w:val="24"/>
-          <w:szCs w:val="24"/>
-        </w:rPr>
-        <w:t>Sensorray</w:t>
-      </w:r>
-      <w:proofErr w:type="spellEnd"/>
-      <w:r>
-        <w:rPr>
-          <w:rFonts w:ascii="Times New Roman" w:hAnsi="Times New Roman" w:cs="Times New Roman"/>
-          <w:sz w:val="24"/>
-          <w:szCs w:val="24"/>
-        </w:rPr>
-        <w:t xml:space="preserve"> board will be controlling the motor drivers using a sequence of rising and falling edges.</w:t>
-      </w:r>
-    </w:p>
-    <w:p>
-      <w:pPr>
-        <w:rPr>
-          <w:rFonts w:ascii="Times New Roman" w:hAnsi="Times New Roman" w:cs="Times New Roman"/>
-          <w:sz w:val="24"/>
-          <w:szCs w:val="24"/>
-        </w:rPr>
-      </w:pPr>
-      <w:r>
-        <w:rPr>
-          <w:rFonts w:ascii="Times New Roman" w:hAnsi="Times New Roman" w:cs="Times New Roman"/>
-          <w:sz w:val="24"/>
-          <w:szCs w:val="24"/>
-        </w:rPr>
-        <w:t xml:space="preserve">To allow the controller board to control at what time the welder is depositing and when it is not depositing, a relay with a transistor driver will be used. </w:t>
+        <w:t>To control the current to the weld and the wire speed of the welder, two stepper motors have been fitted to the</w:t>
+      </w:r>
+      <w:r>
+        <w:rPr>
+          <w:rFonts w:ascii="Times New Roman" w:hAnsi="Times New Roman" w:cs="Times New Roman"/>
+          <w:sz w:val="24"/>
+          <w:szCs w:val="24"/>
+        </w:rPr>
+        <w:t xml:space="preserve">  manual control knobs</w:t>
+      </w:r>
+      <w:r>
+        <w:rPr>
+          <w:rFonts w:ascii="Times New Roman" w:hAnsi="Times New Roman" w:cs="Times New Roman"/>
+          <w:sz w:val="24"/>
+          <w:szCs w:val="24"/>
+        </w:rPr>
+        <w:t>, and are connected to a motor driver mod</w:t>
+      </w:r>
+      <w:r>
+        <w:rPr>
+          <w:rFonts w:ascii="Times New Roman" w:hAnsi="Times New Roman" w:cs="Times New Roman"/>
+          <w:sz w:val="24"/>
+          <w:szCs w:val="24"/>
+        </w:rPr>
+        <w:t>ule. The Senso</w:t>
+      </w:r>
+      <w:r>
+        <w:rPr>
+          <w:rFonts w:ascii="Times New Roman" w:hAnsi="Times New Roman" w:cs="Times New Roman"/>
+          <w:sz w:val="24"/>
+          <w:szCs w:val="24"/>
+        </w:rPr>
+        <w:t>ray board will be controlling the motor drivers using a sequence of rising and falling edges.</w:t>
+      </w:r>
+      <w:r>
+        <w:rPr>
+          <w:rFonts w:ascii="Times New Roman" w:hAnsi="Times New Roman" w:cs="Times New Roman"/>
+          <w:sz w:val="24"/>
+          <w:szCs w:val="24"/>
+        </w:rPr>
+        <w:t xml:space="preserve"> </w:t>
+      </w:r>
+      <w:r>
+        <w:rPr>
+          <w:rFonts w:ascii="Times New Roman" w:hAnsi="Times New Roman" w:cs="Times New Roman"/>
+          <w:sz w:val="24"/>
+          <w:szCs w:val="24"/>
+        </w:rPr>
+        <w:t>To allow the controller board to control at what time the welder is depositing and when it is not depositing, a relay with a transistor driver will be used</w:t>
+      </w:r>
+      <w:r>
+        <w:rPr>
+          <w:rFonts w:ascii="Times New Roman" w:hAnsi="Times New Roman" w:cs="Times New Roman"/>
+          <w:sz w:val="24"/>
+          <w:szCs w:val="24"/>
+        </w:rPr>
+        <w:t>.</w:t>
       </w:r>
     </w:p>
     <w:p>
@@ -1572,7 +1394,7 @@
         </w:rPr>
         <w:lastRenderedPageBreak/>
         <w:drawing>
-          <wp:inline distT="0" distB="0" distL="0" distR="0" wp14:anchorId="25EEB176" wp14:editId="511ACF43">
+          <wp:inline distT="0" distB="0" distL="0" distR="0">
             <wp:extent cx="5943600" cy="3736772"/>
             <wp:effectExtent l="0" t="0" r="0" b="0"/>
             <wp:docPr id="3" name="Picture 3" descr="https://github.com/brandendriver/Capstone2015/raw/master/Schematics/Relay%20Driver/Schematic%20Image.png"/>
@@ -1589,10 +1411,10 @@
                     </pic:cNvPicPr>
                   </pic:nvPicPr>
                   <pic:blipFill>
-                    <a:blip r:embed="rId9">
+                    <a:blip r:embed="rId8">
                       <a:extLst>
                         <a:ext uri="{28A0092B-C50C-407E-A947-70E740481C1C}">
-                          <a14:useLocalDpi xmlns:a14="http://schemas.microsoft.com/office/drawing/2010/main" val="0"/>
+                          <a14:useLocalDpi xmlns:a14="http://schemas.microsoft.com/office/drawing/2010/main" xmlns:wps="http://schemas.microsoft.com/office/word/2010/wordprocessingShape" xmlns:wpi="http://schemas.microsoft.com/office/word/2010/wordprocessingInk" xmlns:wpg="http://schemas.microsoft.com/office/word/2010/wordprocessingGroup" xmlns:w14="http://schemas.microsoft.com/office/word/2010/wordml" xmlns:w="http://schemas.openxmlformats.org/wordprocessingml/2006/main" xmlns:w10="urn:schemas-microsoft-com:office:word" xmlns:wp14="http://schemas.microsoft.com/office/word/2010/wordprocessingDrawing" xmlns:v="urn:schemas-microsoft-com:vml" xmlns:o="urn:schemas-microsoft-com:office:office" xmlns:mv="urn:schemas-microsoft-com:mac:vml" xmlns:mc="http://schemas.openxmlformats.org/markup-compatibility/2006" xmlns:mo="http://schemas.microsoft.com/office/mac/office/2008/main" xmlns:wpc="http://schemas.microsoft.com/office/word/2010/wordprocessingCanvas" xmlns="" val="0"/>
                         </a:ext>
                       </a:extLst>
                     </a:blip>
@@ -1650,47 +1472,25 @@
           <w:sz w:val="24"/>
           <w:szCs w:val="24"/>
         </w:rPr>
-        <w:t xml:space="preserve">The signal to that tells the controller will be coming from the CNC machine's I/O card. It is a switch type signal </w:t>
-      </w:r>
-      <w:proofErr w:type="spellStart"/>
-      <w:r>
-        <w:rPr>
-          <w:rFonts w:ascii="Times New Roman" w:eastAsia="Times New Roman" w:hAnsi="Times New Roman" w:cs="Times New Roman"/>
-          <w:color w:val="333333"/>
-          <w:sz w:val="24"/>
-          <w:szCs w:val="24"/>
-        </w:rPr>
-        <w:t>whicm</w:t>
-      </w:r>
-      <w:proofErr w:type="spellEnd"/>
-      <w:r>
-        <w:rPr>
-          <w:rFonts w:ascii="Times New Roman" w:eastAsia="Times New Roman" w:hAnsi="Times New Roman" w:cs="Times New Roman"/>
-          <w:color w:val="333333"/>
-          <w:sz w:val="24"/>
-          <w:szCs w:val="24"/>
-        </w:rPr>
-        <w:t xml:space="preserve"> means that when the signal is sent, an internal switch will be closed, causing what ever is on the input to be shown on the output. The CNC machine uses G-Code, and </w:t>
-      </w:r>
-      <w:proofErr w:type="spellStart"/>
-      <w:r>
-        <w:rPr>
-          <w:rFonts w:ascii="Times New Roman" w:eastAsia="Times New Roman" w:hAnsi="Times New Roman" w:cs="Times New Roman"/>
-          <w:color w:val="333333"/>
-          <w:sz w:val="24"/>
-          <w:szCs w:val="24"/>
-        </w:rPr>
-        <w:t>Linuix</w:t>
-      </w:r>
-      <w:proofErr w:type="spellEnd"/>
-      <w:r>
-        <w:rPr>
-          <w:rFonts w:ascii="Times New Roman" w:eastAsia="Times New Roman" w:hAnsi="Times New Roman" w:cs="Times New Roman"/>
-          <w:color w:val="333333"/>
-          <w:sz w:val="24"/>
-          <w:szCs w:val="24"/>
-        </w:rPr>
-        <w:t xml:space="preserve"> CNC allows outputs to be asserted when a particular G-Code instruction is executed. G1 and G0 are going to be used to tell the I/O card to close and open the switch, which will assert 5VDC to the input to the control module. The control module will assert an output high or low which will open or close the welder switch, turning the welder on and off.</w:t>
+        <w:t xml:space="preserve">The signal to that tells the controller will be coming from the CNC machine's I/O card. </w:t>
+      </w:r>
+      <w:r>
+        <w:rPr>
+          <w:rFonts w:ascii="Times New Roman" w:eastAsia="Times New Roman" w:hAnsi="Times New Roman" w:cs="Times New Roman"/>
+          <w:color w:val="333333"/>
+          <w:sz w:val="24"/>
+          <w:szCs w:val="24"/>
+        </w:rPr>
+        <w:t>It is a switch type signal which</w:t>
+      </w:r>
+      <w:r>
+        <w:rPr>
+          <w:rFonts w:ascii="Times New Roman" w:eastAsia="Times New Roman" w:hAnsi="Times New Roman" w:cs="Times New Roman"/>
+          <w:color w:val="333333"/>
+          <w:sz w:val="24"/>
+          <w:szCs w:val="24"/>
+        </w:rPr>
+        <w:t xml:space="preserve"> means that when the signal is sent, an internal switch will be closed, causing what ever is on the input to be shown on the output. The CNC machine uses G-Code, and Linuix CNC allows outputs to be asserted when a particular G-Code instruction is executed. G1 and G0 are going to be used to tell the I/O card to close and open the switch, which will assert 5VDC to the input to the control module. The control module will assert an output high or low which will open or close the welder switch, turning the welder on and off.</w:t>
       </w:r>
     </w:p>
     <w:p>
@@ -1711,27 +1511,16 @@
           <w:sz w:val="24"/>
           <w:szCs w:val="24"/>
         </w:rPr>
-        <w:t xml:space="preserve">The </w:t>
-      </w:r>
-      <w:proofErr w:type="spellStart"/>
-      <w:r>
-        <w:rPr>
-          <w:rFonts w:ascii="Times New Roman" w:eastAsia="Times New Roman" w:hAnsi="Times New Roman" w:cs="Times New Roman"/>
-          <w:color w:val="333333"/>
-          <w:sz w:val="24"/>
-          <w:szCs w:val="24"/>
-        </w:rPr>
-        <w:t>Sensorray</w:t>
-      </w:r>
-      <w:proofErr w:type="spellEnd"/>
-      <w:r>
-        <w:rPr>
-          <w:rFonts w:ascii="Times New Roman" w:eastAsia="Times New Roman" w:hAnsi="Times New Roman" w:cs="Times New Roman"/>
-          <w:color w:val="333333"/>
-          <w:sz w:val="24"/>
-          <w:szCs w:val="24"/>
-        </w:rPr>
-        <w:t xml:space="preserve"> 826 I/O card has three 50 pin connectors and a single 26 pin connector. To allow easy access to these pins, a breakout board with screw terminals has been made so that wires can easily be disconnected and switched. </w:t>
+        <w:t>The Senso</w:t>
+      </w:r>
+      <w:r>
+        <w:rPr>
+          <w:rFonts w:ascii="Times New Roman" w:eastAsia="Times New Roman" w:hAnsi="Times New Roman" w:cs="Times New Roman"/>
+          <w:color w:val="333333"/>
+          <w:sz w:val="24"/>
+          <w:szCs w:val="24"/>
+        </w:rPr>
+        <w:t>ray 826 I/O card has three 50 pin connectors and a single 26 pin connector. To allow easy access to these pins, a breakout board with screw terminals has been made so that wires can easily be disconnected and switched. </w:t>
       </w:r>
     </w:p>
     <w:p>
@@ -1753,7 +1542,7 @@
         </w:rPr>
         <w:lastRenderedPageBreak/>
         <w:drawing>
-          <wp:inline distT="0" distB="0" distL="0" distR="0" wp14:anchorId="0C8E1D8D" wp14:editId="43106664">
+          <wp:inline distT="0" distB="0" distL="0" distR="0">
             <wp:extent cx="5943600" cy="3401352"/>
             <wp:effectExtent l="0" t="0" r="0" b="8890"/>
             <wp:docPr id="4" name="Picture 4" descr="https://github.com/brandendriver/Capstone2015/raw/master/Schematics/26_pin_breakout/Board%20Image.png"/>
@@ -1770,10 +1559,10 @@
                     </pic:cNvPicPr>
                   </pic:nvPicPr>
                   <pic:blipFill>
-                    <a:blip r:embed="rId10">
+                    <a:blip r:embed="rId9">
                       <a:extLst>
                         <a:ext uri="{28A0092B-C50C-407E-A947-70E740481C1C}">
-                          <a14:useLocalDpi xmlns:a14="http://schemas.microsoft.com/office/drawing/2010/main" val="0"/>
+                          <a14:useLocalDpi xmlns:a14="http://schemas.microsoft.com/office/drawing/2010/main" xmlns:wps="http://schemas.microsoft.com/office/word/2010/wordprocessingShape" xmlns:wpi="http://schemas.microsoft.com/office/word/2010/wordprocessingInk" xmlns:wpg="http://schemas.microsoft.com/office/word/2010/wordprocessingGroup" xmlns:w14="http://schemas.microsoft.com/office/word/2010/wordml" xmlns:w="http://schemas.openxmlformats.org/wordprocessingml/2006/main" xmlns:w10="urn:schemas-microsoft-com:office:word" xmlns:wp14="http://schemas.microsoft.com/office/word/2010/wordprocessingDrawing" xmlns:v="urn:schemas-microsoft-com:vml" xmlns:o="urn:schemas-microsoft-com:office:office" xmlns:mv="urn:schemas-microsoft-com:mac:vml" xmlns:mc="http://schemas.openxmlformats.org/markup-compatibility/2006" xmlns:mo="http://schemas.microsoft.com/office/mac/office/2008/main" xmlns:wpc="http://schemas.microsoft.com/office/word/2010/wordprocessingCanvas" xmlns="" val="0"/>
                         </a:ext>
                       </a:extLst>
                     </a:blip>
@@ -1820,7 +1609,7 @@
           <w:noProof/>
         </w:rPr>
         <w:drawing>
-          <wp:inline distT="0" distB="0" distL="0" distR="0" wp14:anchorId="6734DEB2" wp14:editId="725040BB">
+          <wp:inline distT="0" distB="0" distL="0" distR="0">
             <wp:extent cx="5943600" cy="2655651"/>
             <wp:effectExtent l="0" t="0" r="0" b="0"/>
             <wp:docPr id="5" name="Picture 5" descr="https://github.com/brandendriver/Capstone2015/raw/master/Schematics/50_pin_breakout/Board%20Image.png"/>
@@ -1837,10 +1626,10 @@
                     </pic:cNvPicPr>
                   </pic:nvPicPr>
                   <pic:blipFill>
-                    <a:blip r:embed="rId11">
+                    <a:blip r:embed="rId10">
                       <a:extLst>
                         <a:ext uri="{28A0092B-C50C-407E-A947-70E740481C1C}">
-                          <a14:useLocalDpi xmlns:a14="http://schemas.microsoft.com/office/drawing/2010/main" val="0"/>
+                          <a14:useLocalDpi xmlns:a14="http://schemas.microsoft.com/office/drawing/2010/main" xmlns:wps="http://schemas.microsoft.com/office/word/2010/wordprocessingShape" xmlns:wpi="http://schemas.microsoft.com/office/word/2010/wordprocessingInk" xmlns:wpg="http://schemas.microsoft.com/office/word/2010/wordprocessingGroup" xmlns:w14="http://schemas.microsoft.com/office/word/2010/wordml" xmlns:w="http://schemas.openxmlformats.org/wordprocessingml/2006/main" xmlns:w10="urn:schemas-microsoft-com:office:word" xmlns:wp14="http://schemas.microsoft.com/office/word/2010/wordprocessingDrawing" xmlns:v="urn:schemas-microsoft-com:vml" xmlns:o="urn:schemas-microsoft-com:office:office" xmlns:mv="urn:schemas-microsoft-com:mac:vml" xmlns:mc="http://schemas.openxmlformats.org/markup-compatibility/2006" xmlns:mo="http://schemas.microsoft.com/office/mac/office/2008/main" xmlns:wpc="http://schemas.microsoft.com/office/word/2010/wordprocessingCanvas" xmlns="" val="0"/>
                         </a:ext>
                       </a:extLst>
                     </a:blip>
@@ -1887,27 +1676,43 @@
           <w:sz w:val="24"/>
           <w:szCs w:val="24"/>
         </w:rPr>
-        <w:t xml:space="preserve">This is the </w:t>
-      </w:r>
-      <w:proofErr w:type="spellStart"/>
-      <w:r>
-        <w:rPr>
-          <w:rFonts w:ascii="Times New Roman" w:eastAsia="Times New Roman" w:hAnsi="Times New Roman" w:cs="Times New Roman"/>
-          <w:color w:val="333333"/>
-          <w:sz w:val="24"/>
-          <w:szCs w:val="24"/>
-        </w:rPr>
-        <w:t>EagleCAD</w:t>
-      </w:r>
-      <w:proofErr w:type="spellEnd"/>
-      <w:r>
-        <w:rPr>
-          <w:rFonts w:ascii="Times New Roman" w:eastAsia="Times New Roman" w:hAnsi="Times New Roman" w:cs="Times New Roman"/>
-          <w:color w:val="333333"/>
-          <w:sz w:val="24"/>
-          <w:szCs w:val="24"/>
-        </w:rPr>
-        <w:t xml:space="preserve"> of the 50 pin breakout board, below is the board produced.</w:t>
+        <w:t>This is the EagleCAD of the</w:t>
+      </w:r>
+      <w:r>
+        <w:rPr>
+          <w:rFonts w:ascii="Times New Roman" w:eastAsia="Times New Roman" w:hAnsi="Times New Roman" w:cs="Times New Roman"/>
+          <w:color w:val="333333"/>
+          <w:sz w:val="24"/>
+          <w:szCs w:val="24"/>
+        </w:rPr>
+        <w:t xml:space="preserve"> 50 pin breakout board, below are</w:t>
+      </w:r>
+      <w:r>
+        <w:rPr>
+          <w:rFonts w:ascii="Times New Roman" w:eastAsia="Times New Roman" w:hAnsi="Times New Roman" w:cs="Times New Roman"/>
+          <w:color w:val="333333"/>
+          <w:sz w:val="24"/>
+          <w:szCs w:val="24"/>
+        </w:rPr>
+        <w:t xml:space="preserve"> the board</w:t>
+      </w:r>
+      <w:r>
+        <w:rPr>
+          <w:rFonts w:ascii="Times New Roman" w:eastAsia="Times New Roman" w:hAnsi="Times New Roman" w:cs="Times New Roman"/>
+          <w:color w:val="333333"/>
+          <w:sz w:val="24"/>
+          <w:szCs w:val="24"/>
+        </w:rPr>
+        <w:t>s</w:t>
+      </w:r>
+      <w:r>
+        <w:rPr>
+          <w:rFonts w:ascii="Times New Roman" w:eastAsia="Times New Roman" w:hAnsi="Times New Roman" w:cs="Times New Roman"/>
+          <w:color w:val="333333"/>
+          <w:sz w:val="24"/>
+          <w:szCs w:val="24"/>
+        </w:rPr>
+        <w:t xml:space="preserve"> produced.</w:t>
       </w:r>
     </w:p>
     <w:p>
@@ -1931,7 +1736,87 @@
         </w:rPr>
         <w:lastRenderedPageBreak/>
         <w:drawing>
-          <wp:inline distT="0" distB="0" distL="0" distR="0" wp14:anchorId="0BD03F9F" wp14:editId="4F2569A3">
+          <wp:inline distT="0" distB="0" distL="0" distR="0">
+            <wp:extent cx="5943600" cy="3343275"/>
+            <wp:effectExtent l="19050" t="0" r="0" b="0"/>
+            <wp:docPr id="14" name="Picture 13" descr="Sensoray 26-pin breakout.jpg"/>
+            <wp:cNvGraphicFramePr>
+              <a:graphicFrameLocks xmlns:a="http://schemas.openxmlformats.org/drawingml/2006/main" noChangeAspect="1"/>
+            </wp:cNvGraphicFramePr>
+            <a:graphic xmlns:a="http://schemas.openxmlformats.org/drawingml/2006/main">
+              <a:graphicData uri="http://schemas.openxmlformats.org/drawingml/2006/picture">
+                <pic:pic xmlns:pic="http://schemas.openxmlformats.org/drawingml/2006/picture">
+                  <pic:nvPicPr>
+                    <pic:cNvPr id="0" name="Sensoray 26-pin breakout.jpg"/>
+                    <pic:cNvPicPr/>
+                  </pic:nvPicPr>
+                  <pic:blipFill>
+                    <a:blip r:embed="rId11"/>
+                    <a:stretch>
+                      <a:fillRect/>
+                    </a:stretch>
+                  </pic:blipFill>
+                  <pic:spPr>
+                    <a:xfrm>
+                      <a:off x="0" y="0"/>
+                      <a:ext cx="5943600" cy="3343275"/>
+                    </a:xfrm>
+                    <a:prstGeom prst="rect">
+                      <a:avLst/>
+                    </a:prstGeom>
+                  </pic:spPr>
+                </pic:pic>
+              </a:graphicData>
+            </a:graphic>
+          </wp:inline>
+        </w:drawing>
+      </w:r>
+    </w:p>
+    <w:p>
+      <w:pPr>
+        <w:shd w:val="clear" w:color="auto" w:fill="FFFFFF"/>
+        <w:spacing w:after="100" w:afterAutospacing="1" w:line="384" w:lineRule="atLeast"/>
+        <w:rPr>
+          <w:rFonts w:ascii="Times New Roman" w:eastAsia="Times New Roman" w:hAnsi="Times New Roman" w:cs="Times New Roman"/>
+          <w:color w:val="333333"/>
+          <w:sz w:val="24"/>
+          <w:szCs w:val="24"/>
+        </w:rPr>
+      </w:pPr>
+    </w:p>
+    <w:p>
+      <w:pPr>
+        <w:shd w:val="clear" w:color="auto" w:fill="FFFFFF"/>
+        <w:spacing w:after="100" w:afterAutospacing="1" w:line="384" w:lineRule="atLeast"/>
+        <w:rPr>
+          <w:rFonts w:ascii="Times New Roman" w:eastAsia="Times New Roman" w:hAnsi="Times New Roman" w:cs="Times New Roman"/>
+          <w:color w:val="333333"/>
+          <w:sz w:val="24"/>
+          <w:szCs w:val="24"/>
+        </w:rPr>
+      </w:pPr>
+    </w:p>
+    <w:p>
+      <w:pPr>
+        <w:shd w:val="clear" w:color="auto" w:fill="FFFFFF"/>
+        <w:spacing w:after="100" w:afterAutospacing="1" w:line="384" w:lineRule="atLeast"/>
+        <w:rPr>
+          <w:rFonts w:ascii="Times New Roman" w:eastAsia="Times New Roman" w:hAnsi="Times New Roman" w:cs="Times New Roman"/>
+          <w:color w:val="333333"/>
+          <w:sz w:val="24"/>
+          <w:szCs w:val="24"/>
+        </w:rPr>
+      </w:pPr>
+      <w:r>
+        <w:rPr>
+          <w:rFonts w:ascii="Times New Roman" w:eastAsia="Times New Roman" w:hAnsi="Times New Roman" w:cs="Times New Roman"/>
+          <w:noProof/>
+          <w:color w:val="333333"/>
+          <w:sz w:val="24"/>
+          <w:szCs w:val="24"/>
+        </w:rPr>
+        <w:drawing>
+          <wp:inline distT="0" distB="0" distL="0" distR="0">
             <wp:extent cx="5943600" cy="3343275"/>
             <wp:effectExtent l="19050" t="0" r="0" b="0"/>
             <wp:docPr id="12" name="Picture 11" descr="11116120_10152846562482897_86566442_n.jpg"/>
@@ -1969,9 +1854,85 @@
     </w:p>
     <w:p>
       <w:pPr>
+        <w:shd w:val="clear" w:color="auto" w:fill="FFFFFF"/>
+        <w:spacing w:after="100" w:afterAutospacing="1" w:line="384" w:lineRule="atLeast"/>
+        <w:rPr>
+          <w:rFonts w:ascii="Times New Roman" w:eastAsia="Times New Roman" w:hAnsi="Times New Roman" w:cs="Times New Roman"/>
+          <w:color w:val="333333"/>
+          <w:sz w:val="24"/>
+          <w:szCs w:val="24"/>
+        </w:rPr>
+      </w:pPr>
+      <w:r>
+        <w:rPr>
+          <w:rFonts w:ascii="Times New Roman" w:eastAsia="Times New Roman" w:hAnsi="Times New Roman" w:cs="Times New Roman"/>
+          <w:noProof/>
+          <w:color w:val="333333"/>
+          <w:sz w:val="24"/>
+          <w:szCs w:val="24"/>
+        </w:rPr>
+        <w:lastRenderedPageBreak/>
+        <w:drawing>
+          <wp:inline distT="0" distB="0" distL="0" distR="0">
+            <wp:extent cx="5943600" cy="3343275"/>
+            <wp:effectExtent l="19050" t="0" r="0" b="0"/>
+            <wp:docPr id="15" name="Picture 14" descr="Sensoray completed breakouts.jpg"/>
+            <wp:cNvGraphicFramePr>
+              <a:graphicFrameLocks xmlns:a="http://schemas.openxmlformats.org/drawingml/2006/main" noChangeAspect="1"/>
+            </wp:cNvGraphicFramePr>
+            <a:graphic xmlns:a="http://schemas.openxmlformats.org/drawingml/2006/main">
+              <a:graphicData uri="http://schemas.openxmlformats.org/drawingml/2006/picture">
+                <pic:pic xmlns:pic="http://schemas.openxmlformats.org/drawingml/2006/picture">
+                  <pic:nvPicPr>
+                    <pic:cNvPr id="0" name="Sensoray completed breakouts.jpg"/>
+                    <pic:cNvPicPr/>
+                  </pic:nvPicPr>
+                  <pic:blipFill>
+                    <a:blip r:embed="rId13"/>
+                    <a:stretch>
+                      <a:fillRect/>
+                    </a:stretch>
+                  </pic:blipFill>
+                  <pic:spPr>
+                    <a:xfrm>
+                      <a:off x="0" y="0"/>
+                      <a:ext cx="5943600" cy="3343275"/>
+                    </a:xfrm>
+                    <a:prstGeom prst="rect">
+                      <a:avLst/>
+                    </a:prstGeom>
+                  </pic:spPr>
+                </pic:pic>
+              </a:graphicData>
+            </a:graphic>
+          </wp:inline>
+        </w:drawing>
+      </w:r>
+    </w:p>
+    <w:p>
+      <w:pPr>
         <w:pStyle w:val="Heading1"/>
       </w:pPr>
-      <w:r>
+    </w:p>
+    <w:p>
+      <w:pPr>
+        <w:rPr>
+          <w:rFonts w:asciiTheme="majorHAnsi" w:eastAsiaTheme="majorEastAsia" w:hAnsiTheme="majorHAnsi" w:cstheme="majorBidi"/>
+          <w:color w:val="2E74B5" w:themeColor="accent1" w:themeShade="BF"/>
+          <w:sz w:val="32"/>
+          <w:szCs w:val="32"/>
+        </w:rPr>
+      </w:pPr>
+      <w:r>
+        <w:br w:type="page"/>
+      </w:r>
+    </w:p>
+    <w:p>
+      <w:pPr>
+        <w:pStyle w:val="Heading1"/>
+      </w:pPr>
+      <w:r>
+        <w:lastRenderedPageBreak/>
         <w:t>Software</w:t>
       </w:r>
     </w:p>
@@ -2016,9 +1977,8 @@
           <w:rFonts w:ascii="Times New Roman" w:hAnsi="Times New Roman" w:cs="Times New Roman"/>
           <w:noProof/>
         </w:rPr>
-        <w:lastRenderedPageBreak/>
         <w:drawing>
-          <wp:inline distT="0" distB="0" distL="0" distR="0" wp14:anchorId="695278DD" wp14:editId="1BF3B0A5">
+          <wp:inline distT="0" distB="0" distL="0" distR="0">
             <wp:extent cx="5943600" cy="4224563"/>
             <wp:effectExtent l="0" t="0" r="0" b="5080"/>
             <wp:docPr id="6" name="Picture 6" descr="GUI Layout example"/>
@@ -2035,10 +1995,10 @@
                     </pic:cNvPicPr>
                   </pic:nvPicPr>
                   <pic:blipFill>
-                    <a:blip r:embed="rId13">
+                    <a:blip r:embed="rId14">
                       <a:extLst>
                         <a:ext uri="{28A0092B-C50C-407E-A947-70E740481C1C}">
-                          <a14:useLocalDpi xmlns:a14="http://schemas.microsoft.com/office/drawing/2010/main" val="0"/>
+                          <a14:useLocalDpi xmlns:a14="http://schemas.microsoft.com/office/drawing/2010/main" xmlns:wps="http://schemas.microsoft.com/office/word/2010/wordprocessingShape" xmlns:wpi="http://schemas.microsoft.com/office/word/2010/wordprocessingInk" xmlns:wpg="http://schemas.microsoft.com/office/word/2010/wordprocessingGroup" xmlns:w14="http://schemas.microsoft.com/office/word/2010/wordml" xmlns:w="http://schemas.openxmlformats.org/wordprocessingml/2006/main" xmlns:w10="urn:schemas-microsoft-com:office:word" xmlns:wp14="http://schemas.microsoft.com/office/word/2010/wordprocessingDrawing" xmlns:v="urn:schemas-microsoft-com:vml" xmlns:o="urn:schemas-microsoft-com:office:office" xmlns:mv="urn:schemas-microsoft-com:mac:vml" xmlns:mc="http://schemas.openxmlformats.org/markup-compatibility/2006" xmlns:mo="http://schemas.microsoft.com/office/mac/office/2008/main" xmlns:wpc="http://schemas.microsoft.com/office/word/2010/wordprocessingCanvas" xmlns="" val="0"/>
                         </a:ext>
                       </a:extLst>
                     </a:blip>
@@ -2148,23 +2108,15 @@
         <w:rPr>
           <w:rFonts w:ascii="Times New Roman" w:hAnsi="Times New Roman" w:cs="Times New Roman"/>
         </w:rPr>
-        <w:t xml:space="preserve"> is a library for creating graphical user interfaces. The library is created in C programming language. The GTK+ library is also called the GIMP toolkit. Originally, the library was created while developing the GIMP image manipulation program. Since then, the GTK+ became one of the most popular toolkits under Linux and BSD Unix. Today, most of the GUI software in the open source world is created in Qt or in GTK+. The GTK+ is an object oriented application programming interface. The </w:t>
-      </w:r>
-      <w:proofErr w:type="gramStart"/>
-      <w:r>
-        <w:rPr>
-          <w:rFonts w:ascii="Times New Roman" w:hAnsi="Times New Roman" w:cs="Times New Roman"/>
-        </w:rPr>
-        <w:t>object oriented</w:t>
-      </w:r>
-      <w:proofErr w:type="gramEnd"/>
-      <w:r>
-        <w:rPr>
-          <w:rFonts w:ascii="Times New Roman" w:hAnsi="Times New Roman" w:cs="Times New Roman"/>
-        </w:rPr>
-        <w:t xml:space="preserve"> system is created with the Glib object system, which is a base for the GTK+ library. The </w:t>
-      </w:r>
-      <w:proofErr w:type="spellStart"/>
+        <w:t xml:space="preserve"> is a library for creating graphical user interfaces. The library is created in C programming language. The GTK+ library is also called the GIMP toolkit. Originally, the library was created while developing the GIMP image manipulation program. Since then, the GTK+ became one of the most popular toolkits under Linux and BSD Unix. Today, most of the GUI software in the open source world is </w:t>
+      </w:r>
+      <w:r>
+        <w:rPr>
+          <w:rFonts w:ascii="Times New Roman" w:hAnsi="Times New Roman" w:cs="Times New Roman"/>
+        </w:rPr>
+        <w:lastRenderedPageBreak/>
+        <w:t>created in Qt or in GTK+. The GTK+ is an object oriented application programming interface. The object oriented system is created with the Glib object system, which is a base for the GTK+ library. The </w:t>
+      </w:r>
       <w:r>
         <w:rPr>
           <w:rFonts w:ascii="Times New Roman" w:hAnsi="Times New Roman" w:cs="Times New Roman"/>
@@ -2173,7 +2125,6 @@
         </w:rPr>
         <w:t>GObject</w:t>
       </w:r>
-      <w:proofErr w:type="spellEnd"/>
       <w:r>
         <w:rPr>
           <w:rFonts w:ascii="Times New Roman" w:hAnsi="Times New Roman" w:cs="Times New Roman"/>
@@ -2232,14 +2183,12 @@
           <w:rFonts w:ascii="Times New Roman" w:hAnsi="Times New Roman" w:cs="Times New Roman"/>
         </w:rPr>
       </w:pPr>
-      <w:proofErr w:type="spellStart"/>
       <w:r>
         <w:rPr>
           <w:rFonts w:ascii="Times New Roman" w:hAnsi="Times New Roman" w:cs="Times New Roman"/>
         </w:rPr>
         <w:t>Pango</w:t>
       </w:r>
-      <w:proofErr w:type="spellEnd"/>
     </w:p>
     <w:p>
       <w:pPr>
@@ -2288,14 +2237,12 @@
           <w:rFonts w:ascii="Times New Roman" w:hAnsi="Times New Roman" w:cs="Times New Roman"/>
         </w:rPr>
       </w:pPr>
-      <w:proofErr w:type="spellStart"/>
       <w:r>
         <w:rPr>
           <w:rFonts w:ascii="Times New Roman" w:hAnsi="Times New Roman" w:cs="Times New Roman"/>
         </w:rPr>
         <w:t>GdkPixbuf</w:t>
       </w:r>
-      <w:proofErr w:type="spellEnd"/>
     </w:p>
     <w:p>
       <w:pPr>
@@ -2308,14 +2255,12 @@
           <w:rFonts w:ascii="Times New Roman" w:hAnsi="Times New Roman" w:cs="Times New Roman"/>
         </w:rPr>
       </w:pPr>
-      <w:proofErr w:type="spellStart"/>
       <w:r>
         <w:rPr>
           <w:rFonts w:ascii="Times New Roman" w:hAnsi="Times New Roman" w:cs="Times New Roman"/>
         </w:rPr>
         <w:t>Cair</w:t>
       </w:r>
-      <w:proofErr w:type="spellEnd"/>
     </w:p>
     <w:p>
       <w:pPr>
@@ -2333,7 +2278,6 @@
           <w:b/>
           <w:u w:val="single"/>
         </w:rPr>
-        <w:lastRenderedPageBreak/>
         <w:t xml:space="preserve">Reasons for using </w:t>
       </w:r>
       <w:r>
@@ -2606,19 +2550,11 @@
           <w:rFonts w:ascii="Times New Roman" w:hAnsi="Times New Roman" w:cs="Times New Roman"/>
         </w:rPr>
       </w:pPr>
-      <w:proofErr w:type="spellStart"/>
-      <w:r>
-        <w:rPr>
-          <w:rFonts w:ascii="Times New Roman" w:hAnsi="Times New Roman" w:cs="Times New Roman"/>
-        </w:rPr>
-        <w:t>GtkBuilder</w:t>
-      </w:r>
-      <w:proofErr w:type="spellEnd"/>
-      <w:r>
-        <w:rPr>
-          <w:rFonts w:ascii="Times New Roman" w:hAnsi="Times New Roman" w:cs="Times New Roman"/>
-        </w:rPr>
-        <w:t xml:space="preserve"> (creates your user interface from XML)</w:t>
+      <w:r>
+        <w:rPr>
+          <w:rFonts w:ascii="Times New Roman" w:hAnsi="Times New Roman" w:cs="Times New Roman"/>
+        </w:rPr>
+        <w:t>GtkBuilder (creates your user interface from XML)</w:t>
       </w:r>
     </w:p>
     <w:p>
@@ -2984,7 +2920,6 @@
           <w:b/>
           <w:u w:val="single"/>
         </w:rPr>
-        <w:lastRenderedPageBreak/>
         <w:t>Examples of GUIs created using GTK+</w:t>
       </w:r>
     </w:p>
@@ -3012,7 +2947,7 @@
           <w:noProof/>
         </w:rPr>
         <w:drawing>
-          <wp:inline distT="0" distB="0" distL="0" distR="0" wp14:anchorId="6ECC752B" wp14:editId="34B7DA8C">
+          <wp:inline distT="0" distB="0" distL="0" distR="0">
             <wp:extent cx="4895790" cy="3752850"/>
             <wp:effectExtent l="0" t="0" r="635" b="0"/>
             <wp:docPr id="7" name="Picture 7" descr="http://www.gtk.org/images/features/twf.png"/>
@@ -3029,10 +2964,10 @@
                     </pic:cNvPicPr>
                   </pic:nvPicPr>
                   <pic:blipFill>
-                    <a:blip r:embed="rId14">
+                    <a:blip r:embed="rId15">
                       <a:extLst>
                         <a:ext uri="{28A0092B-C50C-407E-A947-70E740481C1C}">
-                          <a14:useLocalDpi xmlns:a14="http://schemas.microsoft.com/office/drawing/2010/main" val="0"/>
+                          <a14:useLocalDpi xmlns:a14="http://schemas.microsoft.com/office/drawing/2010/main" xmlns:wps="http://schemas.microsoft.com/office/word/2010/wordprocessingShape" xmlns:wpi="http://schemas.microsoft.com/office/word/2010/wordprocessingInk" xmlns:wpg="http://schemas.microsoft.com/office/word/2010/wordprocessingGroup" xmlns:w14="http://schemas.microsoft.com/office/word/2010/wordml" xmlns:w="http://schemas.openxmlformats.org/wordprocessingml/2006/main" xmlns:w10="urn:schemas-microsoft-com:office:word" xmlns:wp14="http://schemas.microsoft.com/office/word/2010/wordprocessingDrawing" xmlns:v="urn:schemas-microsoft-com:vml" xmlns:o="urn:schemas-microsoft-com:office:office" xmlns:mv="urn:schemas-microsoft-com:mac:vml" xmlns:mc="http://schemas.openxmlformats.org/markup-compatibility/2006" xmlns:mo="http://schemas.microsoft.com/office/mac/office/2008/main" xmlns:wpc="http://schemas.microsoft.com/office/word/2010/wordprocessingCanvas" xmlns="" val="0"/>
                         </a:ext>
                       </a:extLst>
                     </a:blip>
@@ -3083,8 +3018,9 @@
           <w:rFonts w:ascii="Times New Roman" w:hAnsi="Times New Roman" w:cs="Times New Roman"/>
           <w:noProof/>
         </w:rPr>
+        <w:lastRenderedPageBreak/>
         <w:drawing>
-          <wp:inline distT="0" distB="0" distL="0" distR="0" wp14:anchorId="0C48044E" wp14:editId="41D9D6D6">
+          <wp:inline distT="0" distB="0" distL="0" distR="0">
             <wp:extent cx="5148263" cy="3286125"/>
             <wp:effectExtent l="0" t="0" r="0" b="0"/>
             <wp:docPr id="8" name="Picture 8" descr="http://www.design-by-izo.com/wp-content/uploads/2010/03/shi10-widgets-preview_940x600.png"/>
@@ -3101,10 +3037,10 @@
                     </pic:cNvPicPr>
                   </pic:nvPicPr>
                   <pic:blipFill>
-                    <a:blip r:embed="rId15">
+                    <a:blip r:embed="rId16">
                       <a:extLst>
                         <a:ext uri="{28A0092B-C50C-407E-A947-70E740481C1C}">
-                          <a14:useLocalDpi xmlns:a14="http://schemas.microsoft.com/office/drawing/2010/main" val="0"/>
+                          <a14:useLocalDpi xmlns:a14="http://schemas.microsoft.com/office/drawing/2010/main" xmlns:wps="http://schemas.microsoft.com/office/word/2010/wordprocessingShape" xmlns:wpi="http://schemas.microsoft.com/office/word/2010/wordprocessingInk" xmlns:wpg="http://schemas.microsoft.com/office/word/2010/wordprocessingGroup" xmlns:w14="http://schemas.microsoft.com/office/word/2010/wordml" xmlns:w="http://schemas.openxmlformats.org/wordprocessingml/2006/main" xmlns:w10="urn:schemas-microsoft-com:office:word" xmlns:wp14="http://schemas.microsoft.com/office/word/2010/wordprocessingDrawing" xmlns:v="urn:schemas-microsoft-com:vml" xmlns:o="urn:schemas-microsoft-com:office:office" xmlns:mv="urn:schemas-microsoft-com:mac:vml" xmlns:mc="http://schemas.openxmlformats.org/markup-compatibility/2006" xmlns:mo="http://schemas.microsoft.com/office/mac/office/2008/main" xmlns:wpc="http://schemas.microsoft.com/office/word/2010/wordprocessingCanvas" xmlns="" val="0"/>
                         </a:ext>
                       </a:extLst>
                     </a:blip>
@@ -3251,7 +3187,7 @@
           <w:noProof/>
         </w:rPr>
         <w:drawing>
-          <wp:inline distT="0" distB="0" distL="0" distR="0" wp14:anchorId="5D13B9EA" wp14:editId="58D02E9B">
+          <wp:inline distT="0" distB="0" distL="0" distR="0">
             <wp:extent cx="5943600" cy="4457700"/>
             <wp:effectExtent l="0" t="0" r="0" b="0"/>
             <wp:docPr id="9" name="Picture 9" descr="https://github.com/brandendriver/Capstone2015/raw/master/Pictures/smiley.JPG"/>
@@ -3268,10 +3204,10 @@
                     </pic:cNvPicPr>
                   </pic:nvPicPr>
                   <pic:blipFill>
-                    <a:blip r:embed="rId16">
+                    <a:blip r:embed="rId17">
                       <a:extLst>
                         <a:ext uri="{28A0092B-C50C-407E-A947-70E740481C1C}">
-                          <a14:useLocalDpi xmlns:a14="http://schemas.microsoft.com/office/drawing/2010/main" val="0"/>
+                          <a14:useLocalDpi xmlns:a14="http://schemas.microsoft.com/office/drawing/2010/main" xmlns:wps="http://schemas.microsoft.com/office/word/2010/wordprocessingShape" xmlns:wpi="http://schemas.microsoft.com/office/word/2010/wordprocessingInk" xmlns:wpg="http://schemas.microsoft.com/office/word/2010/wordprocessingGroup" xmlns:w14="http://schemas.microsoft.com/office/word/2010/wordml" xmlns:w="http://schemas.openxmlformats.org/wordprocessingml/2006/main" xmlns:w10="urn:schemas-microsoft-com:office:word" xmlns:wp14="http://schemas.microsoft.com/office/word/2010/wordprocessingDrawing" xmlns:v="urn:schemas-microsoft-com:vml" xmlns:o="urn:schemas-microsoft-com:office:office" xmlns:mv="urn:schemas-microsoft-com:mac:vml" xmlns:mc="http://schemas.openxmlformats.org/markup-compatibility/2006" xmlns:mo="http://schemas.microsoft.com/office/mac/office/2008/main" xmlns:wpc="http://schemas.microsoft.com/office/word/2010/wordprocessingCanvas" xmlns="" val="0"/>
                         </a:ext>
                       </a:extLst>
                     </a:blip>
@@ -3338,7 +3274,7 @@
         </w:rPr>
         <w:lastRenderedPageBreak/>
         <w:drawing>
-          <wp:inline distT="0" distB="0" distL="0" distR="0" wp14:anchorId="4598E007" wp14:editId="14D73FB7">
+          <wp:inline distT="0" distB="0" distL="0" distR="0">
             <wp:extent cx="4419600" cy="3314700"/>
             <wp:effectExtent l="0" t="0" r="0" b="0"/>
             <wp:docPr id="10" name="Picture 10" descr="https://github.com/brandendriver/Capstone2015/raw/master/Pictures/weld.JPG"/>
@@ -3355,10 +3291,10 @@
                     </pic:cNvPicPr>
                   </pic:nvPicPr>
                   <pic:blipFill>
-                    <a:blip r:embed="rId17">
+                    <a:blip r:embed="rId18">
                       <a:extLst>
                         <a:ext uri="{28A0092B-C50C-407E-A947-70E740481C1C}">
-                          <a14:useLocalDpi xmlns:a14="http://schemas.microsoft.com/office/drawing/2010/main" val="0"/>
+                          <a14:useLocalDpi xmlns:a14="http://schemas.microsoft.com/office/drawing/2010/main" xmlns:wps="http://schemas.microsoft.com/office/word/2010/wordprocessingShape" xmlns:wpi="http://schemas.microsoft.com/office/word/2010/wordprocessingInk" xmlns:wpg="http://schemas.microsoft.com/office/word/2010/wordprocessingGroup" xmlns:w14="http://schemas.microsoft.com/office/word/2010/wordml" xmlns:w="http://schemas.openxmlformats.org/wordprocessingml/2006/main" xmlns:w10="urn:schemas-microsoft-com:office:word" xmlns:wp14="http://schemas.microsoft.com/office/word/2010/wordprocessingDrawing" xmlns:v="urn:schemas-microsoft-com:vml" xmlns:o="urn:schemas-microsoft-com:office:office" xmlns:mv="urn:schemas-microsoft-com:mac:vml" xmlns:mc="http://schemas.openxmlformats.org/markup-compatibility/2006" xmlns:mo="http://schemas.microsoft.com/office/mac/office/2008/main" xmlns:wpc="http://schemas.microsoft.com/office/word/2010/wordprocessingCanvas" xmlns="" val="0"/>
                         </a:ext>
                       </a:extLst>
                     </a:blip>
@@ -3443,7 +3379,7 @@
           <w:noProof/>
         </w:rPr>
         <w:drawing>
-          <wp:inline distT="0" distB="0" distL="0" distR="0" wp14:anchorId="20B41AC9" wp14:editId="3874598D">
+          <wp:inline distT="0" distB="0" distL="0" distR="0">
             <wp:extent cx="4343400" cy="3257550"/>
             <wp:effectExtent l="0" t="0" r="0" b="0"/>
             <wp:docPr id="11" name="Picture 11" descr="https://github.com/brandendriver/Capstone2015/raw/master/Pictures/weld%203.JPG"/>
@@ -3460,10 +3396,10 @@
                     </pic:cNvPicPr>
                   </pic:nvPicPr>
                   <pic:blipFill>
-                    <a:blip r:embed="rId18">
+                    <a:blip r:embed="rId19">
                       <a:extLst>
                         <a:ext uri="{28A0092B-C50C-407E-A947-70E740481C1C}">
-                          <a14:useLocalDpi xmlns:a14="http://schemas.microsoft.com/office/drawing/2010/main" val="0"/>
+                          <a14:useLocalDpi xmlns:a14="http://schemas.microsoft.com/office/drawing/2010/main" xmlns:wps="http://schemas.microsoft.com/office/word/2010/wordprocessingShape" xmlns:wpi="http://schemas.microsoft.com/office/word/2010/wordprocessingInk" xmlns:wpg="http://schemas.microsoft.com/office/word/2010/wordprocessingGroup" xmlns:w14="http://schemas.microsoft.com/office/word/2010/wordml" xmlns:w="http://schemas.openxmlformats.org/wordprocessingml/2006/main" xmlns:w10="urn:schemas-microsoft-com:office:word" xmlns:wp14="http://schemas.microsoft.com/office/word/2010/wordprocessingDrawing" xmlns:v="urn:schemas-microsoft-com:vml" xmlns:o="urn:schemas-microsoft-com:office:office" xmlns:mv="urn:schemas-microsoft-com:mac:vml" xmlns:mc="http://schemas.openxmlformats.org/markup-compatibility/2006" xmlns:mo="http://schemas.microsoft.com/office/mac/office/2008/main" xmlns:wpc="http://schemas.microsoft.com/office/word/2010/wordprocessingCanvas" xmlns="" val="0"/>
                         </a:ext>
                       </a:extLst>
                     </a:blip>
@@ -3503,7 +3439,7 @@
 </file>
 
 <file path=word/numbering.xml><?xml version="1.0" encoding="utf-8"?>
-<w:numbering xmlns:wpc="http://schemas.microsoft.com/office/word/2010/wordprocessingCanvas" xmlns:mo="http://schemas.microsoft.com/office/mac/office/2008/main" xmlns:mc="http://schemas.openxmlformats.org/markup-compatibility/2006" xmlns:mv="urn:schemas-microsoft-com:mac:vml" xmlns:o="urn:schemas-microsoft-com:office:office" xmlns:r="http://schemas.openxmlformats.org/officeDocument/2006/relationships" xmlns:m="http://schemas.openxmlformats.org/officeDocument/2006/math" xmlns:v="urn:schemas-microsoft-com:vml" xmlns:wp14="http://schemas.microsoft.com/office/word/2010/wordprocessingDrawing" xmlns:wp="http://schemas.openxmlformats.org/drawingml/2006/wordprocessingDrawing" xmlns:w10="urn:schemas-microsoft-com:office:word" xmlns:w="http://schemas.openxmlformats.org/wordprocessingml/2006/main" xmlns:w14="http://schemas.microsoft.com/office/word/2010/wordml" xmlns:wpg="http://schemas.microsoft.com/office/word/2010/wordprocessingGroup" xmlns:wpi="http://schemas.microsoft.com/office/word/2010/wordprocessingInk" xmlns:wne="http://schemas.microsoft.com/office/word/2006/wordml" xmlns:wps="http://schemas.microsoft.com/office/word/2010/wordprocessingShape" mc:Ignorable="w14 wp14">
+<w:numbering xmlns:ve="http://schemas.openxmlformats.org/markup-compatibility/2006" xmlns:o="urn:schemas-microsoft-com:office:office" xmlns:r="http://schemas.openxmlformats.org/officeDocument/2006/relationships" xmlns:m="http://schemas.openxmlformats.org/officeDocument/2006/math" xmlns:v="urn:schemas-microsoft-com:vml" xmlns:wp="http://schemas.openxmlformats.org/drawingml/2006/wordprocessingDrawing" xmlns:w10="urn:schemas-microsoft-com:office:word" xmlns:w="http://schemas.openxmlformats.org/wordprocessingml/2006/main" xmlns:wne="http://schemas.microsoft.com/office/word/2006/wordml">
   <w:abstractNum w:abstractNumId="0">
     <w:nsid w:val="18483D2E"/>
     <w:multiLevelType w:val="hybridMultilevel"/>
@@ -3890,7 +3826,7 @@
 </file>
 
 <file path=word/styles.xml><?xml version="1.0" encoding="utf-8"?>
-<w:styles xmlns:mc="http://schemas.openxmlformats.org/markup-compatibility/2006" xmlns:r="http://schemas.openxmlformats.org/officeDocument/2006/relationships" xmlns:w="http://schemas.openxmlformats.org/wordprocessingml/2006/main" xmlns:w14="http://schemas.microsoft.com/office/word/2010/wordml" mc:Ignorable="w14">
+<w:styles xmlns:r="http://schemas.openxmlformats.org/officeDocument/2006/relationships" xmlns:w="http://schemas.openxmlformats.org/wordprocessingml/2006/main">
   <w:docDefaults>
     <w:rPrDefault>
       <w:rPr>
@@ -3906,7 +3842,7 @@
       </w:pPr>
     </w:pPrDefault>
   </w:docDefaults>
-  <w:latentStyles w:defLockedState="0" w:defUIPriority="99" w:defSemiHidden="1" w:defUnhideWhenUsed="1" w:defQFormat="0" w:count="276">
+  <w:latentStyles w:defLockedState="0" w:defUIPriority="99" w:defSemiHidden="1" w:defUnhideWhenUsed="1" w:defQFormat="0" w:count="267">
     <w:lsdException w:name="Normal" w:semiHidden="0" w:uiPriority="0" w:unhideWhenUsed="0" w:qFormat="1"/>
     <w:lsdException w:name="heading 1" w:semiHidden="0" w:uiPriority="9" w:unhideWhenUsed="0" w:qFormat="1"/>
     <w:lsdException w:name="heading 2" w:uiPriority="9" w:qFormat="1"/>
@@ -3933,15 +3869,6 @@
     <w:lsdException w:name="Strong" w:semiHidden="0" w:uiPriority="22" w:unhideWhenUsed="0" w:qFormat="1"/>
     <w:lsdException w:name="Emphasis" w:semiHidden="0" w:uiPriority="20" w:unhideWhenUsed="0" w:qFormat="1"/>
     <w:lsdException w:name="Table Grid" w:semiHidden="0" w:uiPriority="59" w:unhideWhenUsed="0"/>
-    <w:lsdException w:name="Note Level 1" w:semiHidden="0" w:unhideWhenUsed="0"/>
-    <w:lsdException w:name="Note Level 2" w:semiHidden="0" w:unhideWhenUsed="0"/>
-    <w:lsdException w:name="Note Level 3" w:semiHidden="0" w:unhideWhenUsed="0"/>
-    <w:lsdException w:name="Note Level 4" w:semiHidden="0" w:unhideWhenUsed="0"/>
-    <w:lsdException w:name="Note Level 5" w:semiHidden="0" w:unhideWhenUsed="0"/>
-    <w:lsdException w:name="Note Level 6" w:semiHidden="0" w:unhideWhenUsed="0"/>
-    <w:lsdException w:name="Note Level 7" w:semiHidden="0" w:unhideWhenUsed="0"/>
-    <w:lsdException w:name="Note Level 8" w:semiHidden="0" w:unhideWhenUsed="0"/>
-    <w:lsdException w:name="Note Level 9" w:semiHidden="0" w:unhideWhenUsed="0"/>
     <w:lsdException w:name="Placeholder Text" w:unhideWhenUsed="0"/>
     <w:lsdException w:name="No Spacing" w:semiHidden="0" w:uiPriority="1" w:unhideWhenUsed="0" w:qFormat="1"/>
     <w:lsdException w:name="Light Shading" w:semiHidden="0" w:uiPriority="60" w:unhideWhenUsed="0"/>
@@ -4134,6 +4061,7 @@
     <w:uiPriority w:val="99"/>
     <w:semiHidden/>
     <w:unhideWhenUsed/>
+    <w:qFormat/>
     <w:tblPr>
       <w:tblInd w:w="0" w:type="dxa"/>
       <w:tblCellMar>
@@ -5052,7 +4980,7 @@
   <a:extraClrSchemeLst/>
   <a:extLst>
     <a:ext uri="{05A4C25C-085E-4340-85A3-A5531E510DB2}">
-      <thm15:themeFamily xmlns:thm15="http://schemas.microsoft.com/office/thememl/2012/main" xmlns="" name="Office Theme" id="{62F939B6-93AF-4DB8-9C6B-D6C7DFDC589F}" vid="{4A3C46E8-61CC-4603-A589-7422A47A8E4A}"/>
+      <thm15:themeFamily xmlns="" xmlns:thm15="http://schemas.microsoft.com/office/thememl/2012/main" name="Office Theme" id="{62F939B6-93AF-4DB8-9C6B-D6C7DFDC589F}" vid="{4A3C46E8-61CC-4603-A589-7422A47A8E4A}"/>
     </a:ext>
   </a:extLst>
 </a:theme>

</xml_diff>